<commit_message>
REFS : #54 and fixes #54 (Amazon mini project)
</commit_message>
<xml_diff>
--- a/Modules/Project/Namra/documentation.docx
+++ b/Modules/Project/Namra/documentation.docx
@@ -3,56 +3,6 @@
 <w:document xmlns:ve="http://schemas.openxmlformats.org/markup-compatibility/2006" xmlns:o="urn:schemas-microsoft-com:office:office" xmlns:r="http://schemas.openxmlformats.org/officeDocument/2006/relationships" xmlns:m="http://schemas.openxmlformats.org/officeDocument/2006/math" xmlns:v="urn:schemas-microsoft-com:vml" xmlns:wp="http://schemas.openxmlformats.org/drawingml/2006/wordprocessingDrawing" xmlns:w10="urn:schemas-microsoft-com:office:word" xmlns:w="http://schemas.openxmlformats.org/wordprocessingml/2006/main" xmlns:wne="http://schemas.microsoft.com/office/word/2006/wordml">
   <w:body>
     <w:p>
-      <w:pPr>
-        <w:rPr>
-          <w:b/>
-          <w:sz w:val="44"/>
-          <w:szCs w:val="44"/>
-          <w:u w:val="single"/>
-        </w:rPr>
-      </w:pPr>
-      <w:r>
-        <w:tab/>
-      </w:r>
-      <w:r>
-        <w:rPr>
-          <w:sz w:val="44"/>
-          <w:szCs w:val="44"/>
-        </w:rPr>
-        <w:tab/>
-      </w:r>
-      <w:r>
-        <w:rPr>
-          <w:sz w:val="44"/>
-          <w:szCs w:val="44"/>
-        </w:rPr>
-        <w:tab/>
-      </w:r>
-      <w:r>
-        <w:rPr>
-          <w:sz w:val="44"/>
-          <w:szCs w:val="44"/>
-        </w:rPr>
-        <w:tab/>
-      </w:r>
-      <w:r>
-        <w:rPr>
-          <w:sz w:val="44"/>
-          <w:szCs w:val="44"/>
-        </w:rPr>
-        <w:tab/>
-      </w:r>
-      <w:r>
-        <w:rPr>
-          <w:b/>
-          <w:sz w:val="44"/>
-          <w:szCs w:val="44"/>
-          <w:u w:val="single"/>
-        </w:rPr>
-        <w:t>Amazon</w:t>
-      </w:r>
-    </w:p>
-    <w:p>
       <w:r>
         <w:t xml:space="preserve">Default page &gt;&gt; </w:t>
       </w:r>
@@ -271,16 +221,16 @@
     </w:p>
     <w:p>
       <w:r>
+        <w:tab/>
+      </w:r>
+    </w:p>
+    <w:p/>
+    <w:p>
+      <w:pPr>
+        <w:ind w:firstLine="720"/>
+      </w:pPr>
+      <w:r>
         <w:lastRenderedPageBreak/>
-        <w:tab/>
-      </w:r>
-    </w:p>
-    <w:p/>
-    <w:p>
-      <w:pPr>
-        <w:ind w:firstLine="720"/>
-      </w:pPr>
-      <w:r>
         <w:t>Update product</w:t>
       </w:r>
     </w:p>
@@ -626,7 +576,6 @@
     </w:p>
     <w:p>
       <w:r>
-        <w:lastRenderedPageBreak/>
         <w:tab/>
         <w:t>Password</w:t>
       </w:r>
@@ -679,216 +628,6 @@
         <w:t>&gt;&gt; offer</w:t>
       </w:r>
     </w:p>
-    <w:p/>
-    <w:tbl>
-      <w:tblPr>
-        <w:tblStyle w:val="TableGrid"/>
-        <w:tblW w:w="0" w:type="auto"/>
-        <w:tblLook w:val="04A0"/>
-      </w:tblPr>
-      <w:tblGrid>
-        <w:gridCol w:w="1098"/>
-        <w:gridCol w:w="5286"/>
-        <w:gridCol w:w="3192"/>
-      </w:tblGrid>
-      <w:tr>
-        <w:tc>
-          <w:tcPr>
-            <w:tcW w:w="1098" w:type="dxa"/>
-          </w:tcPr>
-          <w:p>
-            <w:r>
-              <w:t>DAY  1</w:t>
-            </w:r>
-          </w:p>
-        </w:tc>
-        <w:tc>
-          <w:tcPr>
-            <w:tcW w:w="5286" w:type="dxa"/>
-          </w:tcPr>
-          <w:p>
-            <w:r>
-              <w:t>Admin Module and UI</w:t>
-            </w:r>
-          </w:p>
-        </w:tc>
-        <w:tc>
-          <w:tcPr>
-            <w:tcW w:w="3192" w:type="dxa"/>
-          </w:tcPr>
-          <w:p/>
-        </w:tc>
-      </w:tr>
-      <w:tr>
-        <w:tc>
-          <w:tcPr>
-            <w:tcW w:w="1098" w:type="dxa"/>
-          </w:tcPr>
-          <w:p>
-            <w:r>
-              <w:t>DAY  2</w:t>
-            </w:r>
-          </w:p>
-        </w:tc>
-        <w:tc>
-          <w:tcPr>
-            <w:tcW w:w="5286" w:type="dxa"/>
-          </w:tcPr>
-          <w:p>
-            <w:r>
-              <w:t>Admin Module and UI, Json</w:t>
-            </w:r>
-          </w:p>
-        </w:tc>
-        <w:tc>
-          <w:tcPr>
-            <w:tcW w:w="3192" w:type="dxa"/>
-          </w:tcPr>
-          <w:p/>
-        </w:tc>
-      </w:tr>
-      <w:tr>
-        <w:tc>
-          <w:tcPr>
-            <w:tcW w:w="1098" w:type="dxa"/>
-          </w:tcPr>
-          <w:p>
-            <w:r>
-              <w:t>DAY  3</w:t>
-            </w:r>
-          </w:p>
-        </w:tc>
-        <w:tc>
-          <w:tcPr>
-            <w:tcW w:w="5286" w:type="dxa"/>
-          </w:tcPr>
-          <w:p>
-            <w:r>
-              <w:t>User Module and UI</w:t>
-            </w:r>
-          </w:p>
-        </w:tc>
-        <w:tc>
-          <w:tcPr>
-            <w:tcW w:w="3192" w:type="dxa"/>
-          </w:tcPr>
-          <w:p/>
-        </w:tc>
-      </w:tr>
-      <w:tr>
-        <w:tc>
-          <w:tcPr>
-            <w:tcW w:w="1098" w:type="dxa"/>
-          </w:tcPr>
-          <w:p>
-            <w:r>
-              <w:t>DAY  4</w:t>
-            </w:r>
-          </w:p>
-        </w:tc>
-        <w:tc>
-          <w:tcPr>
-            <w:tcW w:w="5286" w:type="dxa"/>
-          </w:tcPr>
-          <w:p>
-            <w:r>
-              <w:t>User Module and UI Json</w:t>
-            </w:r>
-          </w:p>
-        </w:tc>
-        <w:tc>
-          <w:tcPr>
-            <w:tcW w:w="3192" w:type="dxa"/>
-          </w:tcPr>
-          <w:p/>
-        </w:tc>
-      </w:tr>
-      <w:tr>
-        <w:tc>
-          <w:tcPr>
-            <w:tcW w:w="1098" w:type="dxa"/>
-          </w:tcPr>
-          <w:p>
-            <w:r>
-              <w:t>DAY  5</w:t>
-            </w:r>
-          </w:p>
-        </w:tc>
-        <w:tc>
-          <w:tcPr>
-            <w:tcW w:w="5286" w:type="dxa"/>
-          </w:tcPr>
-          <w:p>
-            <w:r>
-              <w:t xml:space="preserve">Json </w:t>
-            </w:r>
-          </w:p>
-        </w:tc>
-        <w:tc>
-          <w:tcPr>
-            <w:tcW w:w="3192" w:type="dxa"/>
-          </w:tcPr>
-          <w:p/>
-        </w:tc>
-      </w:tr>
-      <w:tr>
-        <w:tc>
-          <w:tcPr>
-            <w:tcW w:w="1098" w:type="dxa"/>
-          </w:tcPr>
-          <w:p>
-            <w:r>
-              <w:t>DAY  6</w:t>
-            </w:r>
-          </w:p>
-        </w:tc>
-        <w:tc>
-          <w:tcPr>
-            <w:tcW w:w="5286" w:type="dxa"/>
-          </w:tcPr>
-          <w:p>
-            <w:r>
-              <w:t>Review work and solve queries or complete remaining work</w:t>
-            </w:r>
-          </w:p>
-        </w:tc>
-        <w:tc>
-          <w:tcPr>
-            <w:tcW w:w="3192" w:type="dxa"/>
-          </w:tcPr>
-          <w:p/>
-        </w:tc>
-      </w:tr>
-      <w:tr>
-        <w:tc>
-          <w:tcPr>
-            <w:tcW w:w="1098" w:type="dxa"/>
-          </w:tcPr>
-          <w:p>
-            <w:r>
-              <w:t>DAY  7</w:t>
-            </w:r>
-          </w:p>
-        </w:tc>
-        <w:tc>
-          <w:tcPr>
-            <w:tcW w:w="5286" w:type="dxa"/>
-          </w:tcPr>
-          <w:p>
-            <w:r>
-              <w:t>Hands over</w:t>
-            </w:r>
-          </w:p>
-        </w:tc>
-        <w:tc>
-          <w:tcPr>
-            <w:tcW w:w="3192" w:type="dxa"/>
-          </w:tcPr>
-          <w:p/>
-        </w:tc>
-      </w:tr>
-    </w:tbl>
-    <w:p/>
     <w:sectPr>
       <w:pgSz w:w="12240" w:h="15840"/>
       <w:pgMar w:top="1440" w:right="1440" w:bottom="1440" w:left="1440" w:header="720" w:footer="720" w:gutter="0"/>
@@ -1316,32 +1055,6 @@
     <w:uiPriority w:val="99"/>
     <w:semiHidden/>
     <w:rsid w:val="008F3F52"/>
-  </w:style>
-  <w:style w:type="table" w:styleId="TableGrid">
-    <w:name w:val="Table Grid"/>
-    <w:basedOn w:val="TableNormal"/>
-    <w:uiPriority w:val="59"/>
-    <w:rsid w:val="00324BEE"/>
-    <w:pPr>
-      <w:spacing w:after="0" w:line="240" w:lineRule="auto"/>
-    </w:pPr>
-    <w:tblPr>
-      <w:tblInd w:w="0" w:type="dxa"/>
-      <w:tblBorders>
-        <w:top w:val="single" w:sz="4" w:space="0" w:color="000000" w:themeColor="text1"/>
-        <w:left w:val="single" w:sz="4" w:space="0" w:color="000000" w:themeColor="text1"/>
-        <w:bottom w:val="single" w:sz="4" w:space="0" w:color="000000" w:themeColor="text1"/>
-        <w:right w:val="single" w:sz="4" w:space="0" w:color="000000" w:themeColor="text1"/>
-        <w:insideH w:val="single" w:sz="4" w:space="0" w:color="000000" w:themeColor="text1"/>
-        <w:insideV w:val="single" w:sz="4" w:space="0" w:color="000000" w:themeColor="text1"/>
-      </w:tblBorders>
-      <w:tblCellMar>
-        <w:top w:w="0" w:type="dxa"/>
-        <w:left w:w="108" w:type="dxa"/>
-        <w:bottom w:w="0" w:type="dxa"/>
-        <w:right w:w="108" w:type="dxa"/>
-      </w:tblCellMar>
-    </w:tblPr>
   </w:style>
 </w:styles>
 </file>

</xml_diff>